<commit_message>
Respondidas preguntas del Word, falta explicar como tal las fórmulas que se han usado en el Excel
</commit_message>
<xml_diff>
--- a/RESPUESTAS_PRACTICAS/DOCUMENTO RESPUESTA_EC12_v1.0_2022_2023.docx
+++ b/RESPUESTAS_PRACTICAS/DOCUMENTO RESPUESTA_EC12_v1.0_2022_2023.docx
@@ -636,13 +636,8 @@
         </w:rPr>
         <w:t>ADC</w:t>
       </w:r>
-      <w:proofErr w:type="gramStart"/>
-      <w:r>
-        <w:t>=(</w:t>
-      </w:r>
-      <w:proofErr w:type="gramEnd"/>
-      <w:r>
-        <w:t>2</w:t>
+      <w:r>
+        <w:t>=(2</w:t>
       </w:r>
       <w:r>
         <w:rPr>
@@ -651,28 +646,15 @@
         <w:t>12</w:t>
       </w:r>
       <w:r>
-        <w:t xml:space="preserve">-1) </w:t>
-      </w:r>
-      <w:proofErr w:type="gramStart"/>
-      <w:r>
-        <w:t>*( (</w:t>
+        <w:t>-1) *( (</w:t>
       </w:r>
       <w:proofErr w:type="spellStart"/>
-      <w:proofErr w:type="gramEnd"/>
       <w:r>
         <w:t>Vin</w:t>
       </w:r>
       <w:proofErr w:type="spellEnd"/>
       <w:r>
-        <w:t xml:space="preserve"> - VR</w:t>
-      </w:r>
-      <w:proofErr w:type="gramStart"/>
-      <w:r>
-        <w:t>-)/</w:t>
-      </w:r>
-      <w:proofErr w:type="gramEnd"/>
-      <w:r>
-        <w:t>(VR+ -VR-)), donde N</w:t>
+        <w:t xml:space="preserve"> - VR-)/(VR+ -VR-)), donde N</w:t>
       </w:r>
       <w:r>
         <w:rPr>
@@ -791,9 +773,65 @@
         <w:t xml:space="preserve">, indica qué par tensión de entrada canal A0 y referencia, obtiene los errores más grandes y explica por qué. </w:t>
       </w:r>
     </w:p>
-    <w:p/>
-    <w:p/>
-    <w:p/>
+    <w:p>
+      <w:r>
+        <w:t>El error se ha calculado como el valor absoluto de la diferencia entre el valor medido y el ideal.</w:t>
+      </w:r>
+      <w:r>
+        <w:t xml:space="preserve"> </w:t>
+      </w:r>
+      <w:r>
+        <w:t xml:space="preserve">Tras analizar la tabla, se observa que los errores más grandes se producen con las referencias de 1,5V y 2,0V cuando la entrada es de 2,1754V. Esto se debe a que la tensión de entrada es mayor que la de referencia, lo que provoca la saturación del ADC. </w:t>
+      </w:r>
+      <w:r>
+        <w:t>Aquí el</w:t>
+      </w:r>
+      <w:r>
+        <w:t xml:space="preserve"> convertidor alcanza su valor máximo </w:t>
+      </w:r>
+      <w:r>
+        <w:t>4095</w:t>
+      </w:r>
+      <w:r>
+        <w:t xml:space="preserve"> y es incapaz de medir el exceso de tensión, resultando en errores muy</w:t>
+      </w:r>
+      <w:r>
+        <w:t xml:space="preserve"> grandes</w:t>
+      </w:r>
+      <w:r>
+        <w:t xml:space="preserve">. En los casos donde </w:t>
+      </w:r>
+      <w:proofErr w:type="spellStart"/>
+      <w:r>
+        <w:t>Vin</w:t>
+      </w:r>
+      <w:proofErr w:type="spellEnd"/>
+      <w:r>
+        <w:t xml:space="preserve"> es menor que </w:t>
+      </w:r>
+      <w:proofErr w:type="spellStart"/>
+      <w:r>
+        <w:t>Vref</w:t>
+      </w:r>
+      <w:proofErr w:type="spellEnd"/>
+      <w:r>
+        <w:t xml:space="preserve"> (como con la referencia de 2,5V o </w:t>
+      </w:r>
+      <w:proofErr w:type="spellStart"/>
+      <w:r>
+        <w:t>Vcc</w:t>
+      </w:r>
+      <w:proofErr w:type="spellEnd"/>
+      <w:r>
+        <w:t>), el error es significativamente menor al estar dentro del rango dinámico</w:t>
+      </w:r>
+      <w:r>
+        <w:t xml:space="preserve"> del ADC</w:t>
+      </w:r>
+      <w:r>
+        <w:t>.</w:t>
+      </w:r>
+    </w:p>
     <w:p/>
     <w:p>
       <w:pPr>
@@ -852,9 +890,27 @@
       </w:pPr>
     </w:p>
     <w:p>
-      <w:pPr>
-        <w:jc w:val="left"/>
-      </w:pPr>
+      <w:r>
+        <w:lastRenderedPageBreak/>
+        <w:t>No es posible, esto se debe a que el resultado sería constante ya que al variar (aumentar o disminuir) la referencia también lo hará el valor de salida del divisor</w:t>
+      </w:r>
+      <w:r>
+        <w:t xml:space="preserve">, </w:t>
+      </w:r>
+      <w:r>
+        <w:t>haciendo que el sistema no detecte la caída de tensión de la batería.</w:t>
+      </w:r>
+      <w:r>
+        <w:t xml:space="preserve"> Si lo analizamos matemáticamente vemos que es una ecuación en la que los términos de </w:t>
+      </w:r>
+      <w:proofErr w:type="spellStart"/>
+      <w:r>
+        <w:t>Vcc</w:t>
+      </w:r>
+      <w:proofErr w:type="spellEnd"/>
+      <w:r>
+        <w:t xml:space="preserve"> se cancelan.</w:t>
+      </w:r>
     </w:p>
     <w:p>
       <w:pPr>
@@ -889,7 +945,6 @@
       </w:pPr>
       <w:bookmarkStart w:id="1" w:name="_Toc30071921"/>
       <w:r>
-        <w:lastRenderedPageBreak/>
         <w:t>Ejercicio de Evaluación Continua EC12b (0.65p)</w:t>
       </w:r>
       <w:bookmarkEnd w:id="1"/>
@@ -922,154 +977,273 @@
       <w:r>
         <w:t xml:space="preserve"> </w:t>
       </w:r>
+      <w:r>
+        <w:t>aproximadamente</w:t>
+      </w:r>
+      <w:r>
+        <w:t xml:space="preserve"> el error, expresado en LSB y en </w:t>
+      </w:r>
       <w:proofErr w:type="spellStart"/>
       <w:r>
-        <w:t>aporximadamente</w:t>
+        <w:t>mV</w:t>
       </w:r>
       <w:proofErr w:type="spellEnd"/>
       <w:r>
-        <w:t xml:space="preserve"> el error, expresado en LSB y en </w:t>
+        <w:t>, que comete el ADC</w:t>
+      </w:r>
+      <w:r>
+        <w:t xml:space="preserve"> tras el proceso de calibración </w:t>
+      </w:r>
+      <w:r>
+        <w:t xml:space="preserve">para los valores del canal A0. </w:t>
+      </w:r>
+      <w:r>
+        <w:t>Los cálculos realizados y los resultados</w:t>
+      </w:r>
+      <w:r>
+        <w:t xml:space="preserve"> se </w:t>
+      </w:r>
+      <w:r>
+        <w:t>deben recoger en la hoja</w:t>
+      </w:r>
+      <w:r>
+        <w:t xml:space="preserve"> de cálculo</w:t>
+      </w:r>
+      <w:r>
+        <w:t xml:space="preserve"> </w:t>
+      </w:r>
+      <w:r>
+        <w:rPr>
+          <w:b/>
+        </w:rPr>
+        <w:t>MEDIDAS_ADC_A0_CALIBRAR(EC12b1)</w:t>
+      </w:r>
+      <w:r>
+        <w:t>. Este error se puede estimar como el valor absoluto de la diferencia entre el valor obtenido con un conversor ideal y el valor correspondiente a la medida realizada por el ADC tras la calibración. Los valores de calibración que le corresponde</w:t>
+      </w:r>
+      <w:r>
+        <w:t>n</w:t>
+      </w:r>
+      <w:r>
+        <w:t xml:space="preserve"> al microcontrolador son los que se muestran en la</w:t>
+      </w:r>
+      <w:r>
+        <w:t xml:space="preserve"> Figura10 </w:t>
+      </w:r>
+      <w:r>
+        <w:t>y</w:t>
+      </w:r>
+      <w:r>
+        <w:t xml:space="preserve"> Tabla2</w:t>
+      </w:r>
+      <w:r>
+        <w:t xml:space="preserve"> del documento Guía de desarrollo GEC12 (también están recogidos en la hoja de cálculo). </w:t>
+      </w:r>
+      <w:r>
+        <w:rPr>
+          <w:b/>
+        </w:rPr>
+        <w:t>Justifica y explica</w:t>
+      </w:r>
+      <w:r>
+        <w:t xml:space="preserve"> los cálculos que has realizado para esta estimación y compara los errores obtenidos tras la calibración con los errores que se calcularon en la cuestión EC12a1, indicando el efecto ha tenido la calibración. Entrega los cálculos y los resultados en la hoja </w:t>
+      </w:r>
+      <w:r>
+        <w:rPr>
+          <w:b/>
+        </w:rPr>
+        <w:t>MEDIDAS_ADC_A0_CALIBRAR(EC12b1)</w:t>
+      </w:r>
+      <w:r>
+        <w:t>.</w:t>
+      </w:r>
+    </w:p>
+    <w:p>
+      <w:r>
+        <w:t>Los cálculos de calibración se han realizado aplicando los factores GAIN, OFFSET y VREF_FACTOR extraídos de la tabla</w:t>
+      </w:r>
+      <w:r>
+        <w:t xml:space="preserve"> TLV</w:t>
+      </w:r>
+      <w:r>
+        <w:t xml:space="preserve"> del microcontrolador</w:t>
+      </w:r>
+      <w:r>
+        <w:t>. Esta calibración ha resultado en una mejora de precisión para las medidas que están dentro del rango de la referencia:</w:t>
+      </w:r>
+    </w:p>
+    <w:p>
+      <w:pPr>
+        <w:pStyle w:val="Prrafodelista"/>
+        <w:numPr>
+          <w:ilvl w:val="0"/>
+          <w:numId w:val="27"/>
+        </w:numPr>
+        <w:spacing w:before="0" w:after="0" w:line="240" w:lineRule="auto"/>
+        <w:jc w:val="left"/>
+      </w:pPr>
+      <w:r>
+        <w:t xml:space="preserve">En el caso de </w:t>
       </w:r>
       <w:proofErr w:type="spellStart"/>
       <w:r>
+        <w:t>V</w:t>
+      </w:r>
+      <w:r>
+        <w:t>in</w:t>
+      </w:r>
+      <w:proofErr w:type="spellEnd"/>
+      <w:r>
+        <w:t xml:space="preserve"> con </w:t>
+      </w:r>
+      <w:r>
+        <w:t xml:space="preserve">2,1754V con </w:t>
+      </w:r>
+      <w:proofErr w:type="spellStart"/>
+      <w:r>
+        <w:t>Vref</w:t>
+      </w:r>
+      <w:proofErr w:type="spellEnd"/>
+      <w:r>
+        <w:t>=2,5V,</w:t>
+      </w:r>
+      <w:r>
+        <w:t xml:space="preserve"> el error inicial de 5,92 </w:t>
+      </w:r>
+      <w:proofErr w:type="spellStart"/>
+      <w:r>
         <w:t>mV</w:t>
       </w:r>
       <w:proofErr w:type="spellEnd"/>
       <w:r>
-        <w:t>, que comete el ADC</w:t>
-      </w:r>
-      <w:r>
-        <w:t xml:space="preserve"> tras el proceso de calibración </w:t>
-      </w:r>
-      <w:r>
-        <w:t xml:space="preserve">para los valores del canal A0. </w:t>
-      </w:r>
-      <w:r>
-        <w:t>Los cálculos realizados y los resultados</w:t>
-      </w:r>
-      <w:r>
-        <w:t xml:space="preserve"> se </w:t>
-      </w:r>
-      <w:r>
-        <w:t>deben recoger en la hoja</w:t>
-      </w:r>
-      <w:r>
-        <w:t xml:space="preserve"> de cálculo</w:t>
+        <w:t xml:space="preserve"> (EC12a) se ha reducido a 1,47 </w:t>
+      </w:r>
+      <w:proofErr w:type="spellStart"/>
+      <w:r>
+        <w:t>mV</w:t>
+      </w:r>
+      <w:proofErr w:type="spellEnd"/>
+      <w:r>
+        <w:t xml:space="preserve"> tras la calibración. Esto representa una reducción del error de aproximadamente un 75%.</w:t>
+      </w:r>
+    </w:p>
+    <w:p>
+      <w:pPr>
+        <w:pStyle w:val="Prrafodelista"/>
+        <w:spacing w:before="0" w:after="0" w:line="240" w:lineRule="auto"/>
+        <w:jc w:val="left"/>
+      </w:pPr>
+    </w:p>
+    <w:p>
+      <w:pPr>
+        <w:pStyle w:val="Prrafodelista"/>
+        <w:numPr>
+          <w:ilvl w:val="0"/>
+          <w:numId w:val="27"/>
+        </w:numPr>
+        <w:spacing w:before="0" w:after="0" w:line="240" w:lineRule="auto"/>
+        <w:jc w:val="left"/>
+      </w:pPr>
+      <w:r>
+        <w:t xml:space="preserve">En las situaciones de saturación, </w:t>
+      </w:r>
+      <w:r>
+        <w:t>la calibración no tiene efecto apreciable, ya que la información física se pierde al desbordar el rango del hardware.</w:t>
+      </w:r>
+    </w:p>
+    <w:p>
+      <w:pPr>
+        <w:ind w:left="360"/>
+      </w:pPr>
+    </w:p>
+    <w:p/>
+    <w:p>
+      <w:r>
+        <w:rPr>
+          <w:b/>
+        </w:rPr>
+        <w:t>EC12b</w:t>
+      </w:r>
+      <w:r>
+        <w:rPr>
+          <w:b/>
+        </w:rPr>
+        <w:t xml:space="preserve">2: </w:t>
+      </w:r>
+      <w:r>
+        <w:t>Con los valores digitales obtenidos para el canal A10 calcula la temperatura calibrada y comenta los resultados. Los valores de calibración que le corresponde</w:t>
+      </w:r>
+      <w:r>
+        <w:t>n</w:t>
+      </w:r>
+      <w:r>
+        <w:t xml:space="preserve"> al microcontrolador con el que se han hecho las medidas son los que se muestran en la</w:t>
+      </w:r>
+      <w:r>
+        <w:t xml:space="preserve"> Figura10 y Tabla 1</w:t>
+      </w:r>
+      <w:r>
+        <w:t xml:space="preserve">. </w:t>
+      </w:r>
+      <w:r>
+        <w:rPr>
+          <w:b/>
+        </w:rPr>
+        <w:t>Justifica y explica</w:t>
+      </w:r>
+      <w:r>
+        <w:t xml:space="preserve"> los cálculos que has realizado para esta estimación. Entrega los cálculos y los resultados en la hoja </w:t>
+      </w:r>
+      <w:r>
+        <w:rPr>
+          <w:b/>
+        </w:rPr>
+        <w:t>MEDIDAS_ADC_A10_CALIBRAR(EC12b2</w:t>
+      </w:r>
+      <w:r>
+        <w:rPr>
+          <w:b/>
+        </w:rPr>
+        <w:t>)</w:t>
+      </w:r>
+      <w:r>
+        <w:t>. Ten en cuenta que tienes 3 bloques de medidas de la temperatura, uno por cada referencia, y que en cada bloque tienes 4 medidas.</w:t>
+      </w:r>
+      <w:r>
+        <w:t xml:space="preserve"> NOTA</w:t>
       </w:r>
       <w:r>
         <w:t xml:space="preserve"> </w:t>
       </w:r>
       <w:r>
-        <w:rPr>
-          <w:b/>
-        </w:rPr>
-        <w:t>MEDIDAS_ADC_A0_CALIBRAR(EC12b1)</w:t>
-      </w:r>
-      <w:r>
-        <w:t>. Este error se puede estimar como el valor absoluto de la diferencia entre el valor obtenido con un conversor ideal y el valor correspondiente a la medida realizada por el ADC tras la calibración. Los valores de calibración que le corresponde</w:t>
-      </w:r>
-      <w:r>
-        <w:t>n</w:t>
-      </w:r>
-      <w:r>
-        <w:t xml:space="preserve"> al microcontrolador son los que se muestran en la</w:t>
-      </w:r>
-      <w:r>
-        <w:t xml:space="preserve"> Figura10 </w:t>
-      </w:r>
-      <w:r>
-        <w:t>y</w:t>
-      </w:r>
-      <w:r>
-        <w:t xml:space="preserve"> Tabla2</w:t>
-      </w:r>
-      <w:r>
-        <w:t xml:space="preserve"> del documento Guía de desarrollo GEC12 (también están recogidos en la hoja de cálculo). </w:t>
-      </w:r>
-      <w:r>
-        <w:rPr>
-          <w:b/>
-        </w:rPr>
-        <w:t>Justifica y explica</w:t>
-      </w:r>
-      <w:r>
-        <w:t xml:space="preserve"> los cálculos que has realizado para esta estimación y compara los errores obtenidos tras la calibración con los errores que se calcularon en la cuestión EC12a1, indicando el efecto ha tenido la calibración. Entrega los cálculos y los resultados en la hoja </w:t>
-      </w:r>
-      <w:r>
-        <w:rPr>
-          <w:b/>
-        </w:rPr>
-        <w:t>MEDIDAS_ADC_A0_CALIBRAR(EC12b1)</w:t>
-      </w:r>
-      <w:r>
-        <w:t>.</w:t>
+        <w:t>IMPORTANTE: t</w:t>
+      </w:r>
+      <w:r>
+        <w:t>odas las medidas de todos los bloques se tomaron dentro de un espacio temporal próximo, por lo tanto, puedes asumir que todas corresponden a la misma temperatura.</w:t>
       </w:r>
     </w:p>
     <w:p/>
     <w:p/>
     <w:p>
       <w:r>
-        <w:rPr>
-          <w:b/>
-        </w:rPr>
-        <w:t>EC12b</w:t>
-      </w:r>
-      <w:r>
-        <w:rPr>
-          <w:b/>
-        </w:rPr>
-        <w:t xml:space="preserve">2: </w:t>
-      </w:r>
-      <w:r>
-        <w:t>Con los valores digitales obtenidos para el canal A10 calcula la temperatura calibrada y comenta los resultados. Los valores de calibración que le corresponde</w:t>
-      </w:r>
-      <w:r>
-        <w:t>n</w:t>
-      </w:r>
-      <w:r>
-        <w:t xml:space="preserve"> al microcontrolador con el que se han hecho las medidas son los que se muestran en la</w:t>
-      </w:r>
-      <w:r>
-        <w:t xml:space="preserve"> Figura10 y Tabla 1</w:t>
-      </w:r>
-      <w:r>
-        <w:t xml:space="preserve">. </w:t>
-      </w:r>
-      <w:r>
-        <w:rPr>
-          <w:b/>
-        </w:rPr>
-        <w:t>Justifica y explica</w:t>
-      </w:r>
-      <w:r>
-        <w:t xml:space="preserve"> los cálculos que has realizado para esta estimación. Entrega los cálculos y los resultados en la hoja </w:t>
-      </w:r>
-      <w:r>
-        <w:rPr>
-          <w:b/>
-        </w:rPr>
-        <w:t>MEDIDAS_ADC_A10_CALIBRAR(EC12b2</w:t>
-      </w:r>
-      <w:r>
-        <w:rPr>
-          <w:b/>
-        </w:rPr>
-        <w:t>)</w:t>
-      </w:r>
-      <w:r>
-        <w:t>. Ten en cuenta que tienes 3 bloques de medidas de la temperatura, uno por cada referencia, y que en cada bloque tienes 4 medidas.</w:t>
-      </w:r>
-      <w:r>
-        <w:t xml:space="preserve"> NOTA</w:t>
-      </w:r>
-      <w:r>
-        <w:t xml:space="preserve"> </w:t>
-      </w:r>
-      <w:r>
-        <w:t>IMPORTANTE: t</w:t>
-      </w:r>
-      <w:r>
-        <w:t>odas las medidas de todos los bloques se tomaron dentro de un espacio temporal próximo, por lo tanto, puedes asumir que todas corresponden a la misma temperatura.</w:t>
+        <w:t>L</w:t>
+      </w:r>
+      <w:r>
+        <w:t>as 4 medidas de cada bloque muestran una variación mínima, lo que indica una buena estabilidad del sensor y del ADC</w:t>
+      </w:r>
+      <w:r>
+        <w:t>. A</w:t>
+      </w:r>
+      <w:r>
+        <w:t xml:space="preserve"> pesar de utilizar tres referencias distintas (1,5V, 2,0V y 2,5V) que arrojan valores digitales brutos muy diferentes, la temperatura final calculada es prácticamente idéntica en todos los bloques</w:t>
+      </w:r>
+      <w:r>
+        <w:t>.</w:t>
+      </w:r>
+    </w:p>
+    <w:p>
+      <w:r>
+        <w:t xml:space="preserve">Para el valor final se ha realizado una media aritmética entre los cuatro valores medidos para cada referencia. </w:t>
       </w:r>
     </w:p>
     <w:p>
@@ -1925,6 +2099,118 @@
     </w:lvl>
   </w:abstractNum>
   <w:abstractNum w:abstractNumId="6" w15:restartNumberingAfterBreak="0">
+    <w:nsid w:val="1FDF6712"/>
+    <w:multiLevelType w:val="hybridMultilevel"/>
+    <w:tmpl w:val="486231FE"/>
+    <w:lvl w:ilvl="0" w:tplc="6A3CF680">
+      <w:numFmt w:val="bullet"/>
+      <w:lvlText w:val="-"/>
+      <w:lvlJc w:val="left"/>
+      <w:pPr>
+        <w:ind w:left="720" w:hanging="360"/>
+      </w:pPr>
+      <w:rPr>
+        <w:rFonts w:ascii="Arial" w:eastAsia="Times New Roman" w:hAnsi="Arial" w:cs="Arial" w:hint="default"/>
+      </w:rPr>
+    </w:lvl>
+    <w:lvl w:ilvl="1" w:tplc="0C0A0003" w:tentative="1">
+      <w:start w:val="1"/>
+      <w:numFmt w:val="bullet"/>
+      <w:lvlText w:val="o"/>
+      <w:lvlJc w:val="left"/>
+      <w:pPr>
+        <w:ind w:left="1440" w:hanging="360"/>
+      </w:pPr>
+      <w:rPr>
+        <w:rFonts w:ascii="Courier New" w:hAnsi="Courier New" w:cs="Courier New" w:hint="default"/>
+      </w:rPr>
+    </w:lvl>
+    <w:lvl w:ilvl="2" w:tplc="0C0A0005" w:tentative="1">
+      <w:start w:val="1"/>
+      <w:numFmt w:val="bullet"/>
+      <w:lvlText w:val=""/>
+      <w:lvlJc w:val="left"/>
+      <w:pPr>
+        <w:ind w:left="2160" w:hanging="360"/>
+      </w:pPr>
+      <w:rPr>
+        <w:rFonts w:ascii="Wingdings" w:hAnsi="Wingdings" w:hint="default"/>
+      </w:rPr>
+    </w:lvl>
+    <w:lvl w:ilvl="3" w:tplc="0C0A0001" w:tentative="1">
+      <w:start w:val="1"/>
+      <w:numFmt w:val="bullet"/>
+      <w:lvlText w:val=""/>
+      <w:lvlJc w:val="left"/>
+      <w:pPr>
+        <w:ind w:left="2880" w:hanging="360"/>
+      </w:pPr>
+      <w:rPr>
+        <w:rFonts w:ascii="Symbol" w:hAnsi="Symbol" w:hint="default"/>
+      </w:rPr>
+    </w:lvl>
+    <w:lvl w:ilvl="4" w:tplc="0C0A0003" w:tentative="1">
+      <w:start w:val="1"/>
+      <w:numFmt w:val="bullet"/>
+      <w:lvlText w:val="o"/>
+      <w:lvlJc w:val="left"/>
+      <w:pPr>
+        <w:ind w:left="3600" w:hanging="360"/>
+      </w:pPr>
+      <w:rPr>
+        <w:rFonts w:ascii="Courier New" w:hAnsi="Courier New" w:cs="Courier New" w:hint="default"/>
+      </w:rPr>
+    </w:lvl>
+    <w:lvl w:ilvl="5" w:tplc="0C0A0005" w:tentative="1">
+      <w:start w:val="1"/>
+      <w:numFmt w:val="bullet"/>
+      <w:lvlText w:val=""/>
+      <w:lvlJc w:val="left"/>
+      <w:pPr>
+        <w:ind w:left="4320" w:hanging="360"/>
+      </w:pPr>
+      <w:rPr>
+        <w:rFonts w:ascii="Wingdings" w:hAnsi="Wingdings" w:hint="default"/>
+      </w:rPr>
+    </w:lvl>
+    <w:lvl w:ilvl="6" w:tplc="0C0A0001" w:tentative="1">
+      <w:start w:val="1"/>
+      <w:numFmt w:val="bullet"/>
+      <w:lvlText w:val=""/>
+      <w:lvlJc w:val="left"/>
+      <w:pPr>
+        <w:ind w:left="5040" w:hanging="360"/>
+      </w:pPr>
+      <w:rPr>
+        <w:rFonts w:ascii="Symbol" w:hAnsi="Symbol" w:hint="default"/>
+      </w:rPr>
+    </w:lvl>
+    <w:lvl w:ilvl="7" w:tplc="0C0A0003" w:tentative="1">
+      <w:start w:val="1"/>
+      <w:numFmt w:val="bullet"/>
+      <w:lvlText w:val="o"/>
+      <w:lvlJc w:val="left"/>
+      <w:pPr>
+        <w:ind w:left="5760" w:hanging="360"/>
+      </w:pPr>
+      <w:rPr>
+        <w:rFonts w:ascii="Courier New" w:hAnsi="Courier New" w:cs="Courier New" w:hint="default"/>
+      </w:rPr>
+    </w:lvl>
+    <w:lvl w:ilvl="8" w:tplc="0C0A0005" w:tentative="1">
+      <w:start w:val="1"/>
+      <w:numFmt w:val="bullet"/>
+      <w:lvlText w:val=""/>
+      <w:lvlJc w:val="left"/>
+      <w:pPr>
+        <w:ind w:left="6480" w:hanging="360"/>
+      </w:pPr>
+      <w:rPr>
+        <w:rFonts w:ascii="Wingdings" w:hAnsi="Wingdings" w:hint="default"/>
+      </w:rPr>
+    </w:lvl>
+  </w:abstractNum>
+  <w:abstractNum w:abstractNumId="7" w15:restartNumberingAfterBreak="0">
     <w:nsid w:val="230B1AC6"/>
     <w:multiLevelType w:val="hybridMultilevel"/>
     <w:tmpl w:val="865E2E48"/>
@@ -2010,7 +2296,7 @@
       </w:pPr>
     </w:lvl>
   </w:abstractNum>
-  <w:abstractNum w:abstractNumId="7" w15:restartNumberingAfterBreak="0">
+  <w:abstractNum w:abstractNumId="8" w15:restartNumberingAfterBreak="0">
     <w:nsid w:val="302D6540"/>
     <w:multiLevelType w:val="hybridMultilevel"/>
     <w:tmpl w:val="BC742772"/>
@@ -2099,7 +2385,7 @@
       </w:pPr>
     </w:lvl>
   </w:abstractNum>
-  <w:abstractNum w:abstractNumId="8" w15:restartNumberingAfterBreak="0">
+  <w:abstractNum w:abstractNumId="9" w15:restartNumberingAfterBreak="0">
     <w:nsid w:val="32413511"/>
     <w:multiLevelType w:val="hybridMultilevel"/>
     <w:tmpl w:val="74DC9D04"/>
@@ -2188,7 +2474,7 @@
       </w:pPr>
     </w:lvl>
   </w:abstractNum>
-  <w:abstractNum w:abstractNumId="9" w15:restartNumberingAfterBreak="0">
+  <w:abstractNum w:abstractNumId="10" w15:restartNumberingAfterBreak="0">
     <w:nsid w:val="37771EF8"/>
     <w:multiLevelType w:val="hybridMultilevel"/>
     <w:tmpl w:val="9C2CC5FE"/>
@@ -2277,7 +2563,7 @@
       </w:pPr>
     </w:lvl>
   </w:abstractNum>
-  <w:abstractNum w:abstractNumId="10" w15:restartNumberingAfterBreak="0">
+  <w:abstractNum w:abstractNumId="11" w15:restartNumberingAfterBreak="0">
     <w:nsid w:val="381E0F74"/>
     <w:multiLevelType w:val="hybridMultilevel"/>
     <w:tmpl w:val="8A740DF2"/>
@@ -2366,7 +2652,7 @@
       </w:pPr>
     </w:lvl>
   </w:abstractNum>
-  <w:abstractNum w:abstractNumId="11" w15:restartNumberingAfterBreak="0">
+  <w:abstractNum w:abstractNumId="12" w15:restartNumberingAfterBreak="0">
     <w:nsid w:val="3B7F30E0"/>
     <w:multiLevelType w:val="hybridMultilevel"/>
     <w:tmpl w:val="DF4852DA"/>
@@ -2455,7 +2741,7 @@
       </w:pPr>
     </w:lvl>
   </w:abstractNum>
-  <w:abstractNum w:abstractNumId="12" w15:restartNumberingAfterBreak="0">
+  <w:abstractNum w:abstractNumId="13" w15:restartNumberingAfterBreak="0">
     <w:nsid w:val="45591BA9"/>
     <w:multiLevelType w:val="hybridMultilevel"/>
     <w:tmpl w:val="865E2E48"/>
@@ -2541,7 +2827,7 @@
       </w:pPr>
     </w:lvl>
   </w:abstractNum>
-  <w:abstractNum w:abstractNumId="13" w15:restartNumberingAfterBreak="0">
+  <w:abstractNum w:abstractNumId="14" w15:restartNumberingAfterBreak="0">
     <w:nsid w:val="45686894"/>
     <w:multiLevelType w:val="hybridMultilevel"/>
     <w:tmpl w:val="10F2925E"/>
@@ -2630,7 +2916,7 @@
       </w:pPr>
     </w:lvl>
   </w:abstractNum>
-  <w:abstractNum w:abstractNumId="14" w15:restartNumberingAfterBreak="0">
+  <w:abstractNum w:abstractNumId="15" w15:restartNumberingAfterBreak="0">
     <w:nsid w:val="51CE2031"/>
     <w:multiLevelType w:val="hybridMultilevel"/>
     <w:tmpl w:val="64EC4E96"/>
@@ -2743,7 +3029,7 @@
       </w:rPr>
     </w:lvl>
   </w:abstractNum>
-  <w:abstractNum w:abstractNumId="15" w15:restartNumberingAfterBreak="0">
+  <w:abstractNum w:abstractNumId="16" w15:restartNumberingAfterBreak="0">
     <w:nsid w:val="571504C9"/>
     <w:multiLevelType w:val="hybridMultilevel"/>
     <w:tmpl w:val="983CA474"/>
@@ -2856,7 +3142,7 @@
       </w:rPr>
     </w:lvl>
   </w:abstractNum>
-  <w:abstractNum w:abstractNumId="16" w15:restartNumberingAfterBreak="0">
+  <w:abstractNum w:abstractNumId="17" w15:restartNumberingAfterBreak="0">
     <w:nsid w:val="5A122A91"/>
     <w:multiLevelType w:val="hybridMultilevel"/>
     <w:tmpl w:val="865E2E48"/>
@@ -2942,7 +3228,7 @@
       </w:pPr>
     </w:lvl>
   </w:abstractNum>
-  <w:abstractNum w:abstractNumId="17" w15:restartNumberingAfterBreak="0">
+  <w:abstractNum w:abstractNumId="18" w15:restartNumberingAfterBreak="0">
     <w:nsid w:val="5AD560FE"/>
     <w:multiLevelType w:val="hybridMultilevel"/>
     <w:tmpl w:val="58AE85BE"/>
@@ -3055,7 +3341,7 @@
       </w:rPr>
     </w:lvl>
   </w:abstractNum>
-  <w:abstractNum w:abstractNumId="18" w15:restartNumberingAfterBreak="0">
+  <w:abstractNum w:abstractNumId="19" w15:restartNumberingAfterBreak="0">
     <w:nsid w:val="62774A22"/>
     <w:multiLevelType w:val="hybridMultilevel"/>
     <w:tmpl w:val="906AC8A6"/>
@@ -3144,7 +3430,7 @@
       </w:pPr>
     </w:lvl>
   </w:abstractNum>
-  <w:abstractNum w:abstractNumId="19" w15:restartNumberingAfterBreak="0">
+  <w:abstractNum w:abstractNumId="20" w15:restartNumberingAfterBreak="0">
     <w:nsid w:val="63B43EB5"/>
     <w:multiLevelType w:val="hybridMultilevel"/>
     <w:tmpl w:val="7936ADEA"/>
@@ -3233,7 +3519,7 @@
       </w:pPr>
     </w:lvl>
   </w:abstractNum>
-  <w:abstractNum w:abstractNumId="20" w15:restartNumberingAfterBreak="0">
+  <w:abstractNum w:abstractNumId="21" w15:restartNumberingAfterBreak="0">
     <w:nsid w:val="6F3C1ABB"/>
     <w:multiLevelType w:val="hybridMultilevel"/>
     <w:tmpl w:val="042A3242"/>
@@ -3322,7 +3608,7 @@
       </w:pPr>
     </w:lvl>
   </w:abstractNum>
-  <w:abstractNum w:abstractNumId="21" w15:restartNumberingAfterBreak="0">
+  <w:abstractNum w:abstractNumId="22" w15:restartNumberingAfterBreak="0">
     <w:nsid w:val="747B5800"/>
     <w:multiLevelType w:val="hybridMultilevel"/>
     <w:tmpl w:val="865E2E48"/>
@@ -3408,7 +3694,7 @@
       </w:pPr>
     </w:lvl>
   </w:abstractNum>
-  <w:abstractNum w:abstractNumId="22" w15:restartNumberingAfterBreak="0">
+  <w:abstractNum w:abstractNumId="23" w15:restartNumberingAfterBreak="0">
     <w:nsid w:val="763A6685"/>
     <w:multiLevelType w:val="hybridMultilevel"/>
     <w:tmpl w:val="AEF47A7E"/>
@@ -3521,7 +3807,7 @@
       </w:rPr>
     </w:lvl>
   </w:abstractNum>
-  <w:abstractNum w:abstractNumId="23" w15:restartNumberingAfterBreak="0">
+  <w:abstractNum w:abstractNumId="24" w15:restartNumberingAfterBreak="0">
     <w:nsid w:val="7AEC15B8"/>
     <w:multiLevelType w:val="hybridMultilevel"/>
     <w:tmpl w:val="71484C14"/>
@@ -3610,7 +3896,7 @@
       </w:pPr>
     </w:lvl>
   </w:abstractNum>
-  <w:abstractNum w:abstractNumId="24" w15:restartNumberingAfterBreak="0">
+  <w:abstractNum w:abstractNumId="25" w15:restartNumberingAfterBreak="0">
     <w:nsid w:val="7D7708E4"/>
     <w:multiLevelType w:val="hybridMultilevel"/>
     <w:tmpl w:val="697669C2"/>
@@ -3723,7 +4009,7 @@
       </w:rPr>
     </w:lvl>
   </w:abstractNum>
-  <w:abstractNum w:abstractNumId="25" w15:restartNumberingAfterBreak="0">
+  <w:abstractNum w:abstractNumId="26" w15:restartNumberingAfterBreak="0">
     <w:nsid w:val="7E031FA5"/>
     <w:multiLevelType w:val="hybridMultilevel"/>
     <w:tmpl w:val="962A4B04"/>
@@ -3816,79 +4102,82 @@
     <w:abstractNumId w:val="4"/>
   </w:num>
   <w:num w:numId="2" w16cid:durableId="1171408766">
-    <w:abstractNumId w:val="18"/>
+    <w:abstractNumId w:val="19"/>
   </w:num>
   <w:num w:numId="3" w16cid:durableId="998921412">
     <w:abstractNumId w:val="0"/>
   </w:num>
   <w:num w:numId="4" w16cid:durableId="388378941">
-    <w:abstractNumId w:val="10"/>
+    <w:abstractNumId w:val="11"/>
   </w:num>
   <w:num w:numId="5" w16cid:durableId="2108578835">
-    <w:abstractNumId w:val="22"/>
+    <w:abstractNumId w:val="23"/>
   </w:num>
   <w:num w:numId="6" w16cid:durableId="994145581">
-    <w:abstractNumId w:val="7"/>
+    <w:abstractNumId w:val="8"/>
   </w:num>
   <w:num w:numId="7" w16cid:durableId="767846475">
-    <w:abstractNumId w:val="14"/>
+    <w:abstractNumId w:val="15"/>
   </w:num>
   <w:num w:numId="8" w16cid:durableId="1235817900">
     <w:abstractNumId w:val="5"/>
   </w:num>
   <w:num w:numId="9" w16cid:durableId="1142650644">
-    <w:abstractNumId w:val="21"/>
+    <w:abstractNumId w:val="22"/>
   </w:num>
   <w:num w:numId="10" w16cid:durableId="1111708721">
     <w:abstractNumId w:val="1"/>
   </w:num>
   <w:num w:numId="11" w16cid:durableId="1400254204">
-    <w:abstractNumId w:val="23"/>
+    <w:abstractNumId w:val="24"/>
   </w:num>
   <w:num w:numId="12" w16cid:durableId="1630936999">
-    <w:abstractNumId w:val="15"/>
+    <w:abstractNumId w:val="16"/>
   </w:num>
   <w:num w:numId="13" w16cid:durableId="969478217">
-    <w:abstractNumId w:val="19"/>
+    <w:abstractNumId w:val="20"/>
   </w:num>
   <w:num w:numId="14" w16cid:durableId="1467970225">
-    <w:abstractNumId w:val="16"/>
+    <w:abstractNumId w:val="17"/>
   </w:num>
   <w:num w:numId="15" w16cid:durableId="831720453">
-    <w:abstractNumId w:val="12"/>
+    <w:abstractNumId w:val="13"/>
   </w:num>
   <w:num w:numId="16" w16cid:durableId="479034579">
-    <w:abstractNumId w:val="6"/>
+    <w:abstractNumId w:val="7"/>
   </w:num>
   <w:num w:numId="17" w16cid:durableId="593825520">
     <w:abstractNumId w:val="2"/>
   </w:num>
   <w:num w:numId="18" w16cid:durableId="744108100">
-    <w:abstractNumId w:val="24"/>
+    <w:abstractNumId w:val="25"/>
   </w:num>
   <w:num w:numId="19" w16cid:durableId="1044986348">
     <w:abstractNumId w:val="3"/>
   </w:num>
   <w:num w:numId="20" w16cid:durableId="1747922343">
-    <w:abstractNumId w:val="17"/>
+    <w:abstractNumId w:val="18"/>
   </w:num>
   <w:num w:numId="21" w16cid:durableId="265508756">
-    <w:abstractNumId w:val="8"/>
+    <w:abstractNumId w:val="9"/>
   </w:num>
   <w:num w:numId="22" w16cid:durableId="1705128674">
-    <w:abstractNumId w:val="25"/>
+    <w:abstractNumId w:val="26"/>
   </w:num>
   <w:num w:numId="23" w16cid:durableId="2144544939">
-    <w:abstractNumId w:val="9"/>
+    <w:abstractNumId w:val="10"/>
   </w:num>
   <w:num w:numId="24" w16cid:durableId="1878351486">
-    <w:abstractNumId w:val="11"/>
+    <w:abstractNumId w:val="12"/>
   </w:num>
   <w:num w:numId="25" w16cid:durableId="1896819791">
-    <w:abstractNumId w:val="20"/>
+    <w:abstractNumId w:val="21"/>
   </w:num>
   <w:num w:numId="26" w16cid:durableId="98644672">
-    <w:abstractNumId w:val="13"/>
+    <w:abstractNumId w:val="14"/>
+  </w:num>
+  <w:num w:numId="27" w16cid:durableId="1577209815">
+    <w:abstractNumId w:val="6"/>
   </w:num>
   <w:numIdMacAtCleanup w:val="3"/>
 </w:numbering>
@@ -4375,7 +4664,6 @@
   <w:style w:type="character" w:default="1" w:styleId="Fuentedeprrafopredeter">
     <w:name w:val="Default Paragraph Font"/>
     <w:uiPriority w:val="1"/>
-    <w:semiHidden/>
     <w:unhideWhenUsed/>
   </w:style>
   <w:style w:type="table" w:default="1" w:styleId="Tablanormal">
@@ -4727,6 +5015,11 @@
       <w:szCs w:val="22"/>
     </w:rPr>
   </w:style>
+  <w:style w:type="character" w:customStyle="1" w:styleId="math-inline">
+    <w:name w:val="math-inline"/>
+    <w:basedOn w:val="Fuentedeprrafopredeter"/>
+    <w:rsid w:val="007C7241"/>
+  </w:style>
 </w:styles>
 </file>
 

</xml_diff>

<commit_message>
Añadidas formulas usadas al Word
</commit_message>
<xml_diff>
--- a/RESPUESTAS_PRACTICAS/DOCUMENTO RESPUESTA_EC12_v1.0_2022_2023.docx
+++ b/RESPUESTAS_PRACTICAS/DOCUMENTO RESPUESTA_EC12_v1.0_2022_2023.docx
@@ -636,8 +636,13 @@
         </w:rPr>
         <w:t>ADC</w:t>
       </w:r>
-      <w:r>
-        <w:t>=(2</w:t>
+      <w:proofErr w:type="gramStart"/>
+      <w:r>
+        <w:t>=(</w:t>
+      </w:r>
+      <w:proofErr w:type="gramEnd"/>
+      <w:r>
+        <w:t>2</w:t>
       </w:r>
       <w:r>
         <w:rPr>
@@ -646,15 +651,28 @@
         <w:t>12</w:t>
       </w:r>
       <w:r>
-        <w:t>-1) *( (</w:t>
+        <w:t xml:space="preserve">-1) </w:t>
+      </w:r>
+      <w:proofErr w:type="gramStart"/>
+      <w:r>
+        <w:t>*( (</w:t>
       </w:r>
       <w:proofErr w:type="spellStart"/>
+      <w:proofErr w:type="gramEnd"/>
       <w:r>
         <w:t>Vin</w:t>
       </w:r>
       <w:proofErr w:type="spellEnd"/>
       <w:r>
-        <w:t xml:space="preserve"> - VR-)/(VR+ -VR-)), donde N</w:t>
+        <w:t xml:space="preserve"> - VR</w:t>
+      </w:r>
+      <w:proofErr w:type="gramStart"/>
+      <w:r>
+        <w:t>-)/</w:t>
+      </w:r>
+      <w:proofErr w:type="gramEnd"/>
+      <w:r>
+        <w:t>(VR+ -VR-)), donde N</w:t>
       </w:r>
       <w:r>
         <w:rPr>
@@ -774,62 +792,210 @@
       </w:r>
     </w:p>
     <w:p>
-      <w:r>
+      <w:pPr>
+        <w:rPr>
+          <w:color w:val="0070C0"/>
+        </w:rPr>
+      </w:pPr>
+      <w:r>
+        <w:rPr>
+          <w:color w:val="0070C0"/>
+        </w:rPr>
         <w:t>El error se ha calculado como el valor absoluto de la diferencia entre el valor medido y el ideal.</w:t>
       </w:r>
       <w:r>
+        <w:rPr>
+          <w:color w:val="0070C0"/>
+        </w:rPr>
         <w:t xml:space="preserve"> </w:t>
       </w:r>
       <w:r>
+        <w:rPr>
+          <w:color w:val="0070C0"/>
+        </w:rPr>
         <w:t xml:space="preserve">Tras analizar la tabla, se observa que los errores más grandes se producen con las referencias de 1,5V y 2,0V cuando la entrada es de 2,1754V. Esto se debe a que la tensión de entrada es mayor que la de referencia, lo que provoca la saturación del ADC. </w:t>
       </w:r>
       <w:r>
+        <w:rPr>
+          <w:color w:val="0070C0"/>
+        </w:rPr>
         <w:t>Aquí el</w:t>
       </w:r>
       <w:r>
+        <w:rPr>
+          <w:color w:val="0070C0"/>
+        </w:rPr>
         <w:t xml:space="preserve"> convertidor alcanza su valor máximo </w:t>
       </w:r>
       <w:r>
+        <w:rPr>
+          <w:color w:val="0070C0"/>
+        </w:rPr>
         <w:t>4095</w:t>
       </w:r>
       <w:r>
+        <w:rPr>
+          <w:color w:val="0070C0"/>
+        </w:rPr>
         <w:t xml:space="preserve"> y es incapaz de medir el exceso de tensión, resultando en errores muy</w:t>
       </w:r>
       <w:r>
+        <w:rPr>
+          <w:color w:val="0070C0"/>
+        </w:rPr>
         <w:t xml:space="preserve"> grandes</w:t>
       </w:r>
       <w:r>
+        <w:rPr>
+          <w:color w:val="0070C0"/>
+        </w:rPr>
         <w:t xml:space="preserve">. En los casos donde </w:t>
       </w:r>
       <w:proofErr w:type="spellStart"/>
       <w:r>
+        <w:rPr>
+          <w:color w:val="0070C0"/>
+        </w:rPr>
         <w:t>Vin</w:t>
       </w:r>
       <w:proofErr w:type="spellEnd"/>
       <w:r>
+        <w:rPr>
+          <w:color w:val="0070C0"/>
+        </w:rPr>
         <w:t xml:space="preserve"> es menor que </w:t>
       </w:r>
       <w:proofErr w:type="spellStart"/>
       <w:r>
+        <w:rPr>
+          <w:color w:val="0070C0"/>
+        </w:rPr>
         <w:t>Vref</w:t>
       </w:r>
       <w:proofErr w:type="spellEnd"/>
       <w:r>
+        <w:rPr>
+          <w:color w:val="0070C0"/>
+        </w:rPr>
         <w:t xml:space="preserve"> (como con la referencia de 2,5V o </w:t>
       </w:r>
       <w:proofErr w:type="spellStart"/>
       <w:r>
+        <w:rPr>
+          <w:color w:val="0070C0"/>
+        </w:rPr>
         <w:t>Vcc</w:t>
       </w:r>
       <w:proofErr w:type="spellEnd"/>
       <w:r>
+        <w:rPr>
+          <w:color w:val="0070C0"/>
+        </w:rPr>
         <w:t>), el error es significativamente menor al estar dentro del rango dinámico</w:t>
       </w:r>
       <w:r>
+        <w:rPr>
+          <w:color w:val="0070C0"/>
+        </w:rPr>
         <w:t xml:space="preserve"> del ADC</w:t>
       </w:r>
       <w:r>
+        <w:rPr>
+          <w:color w:val="0070C0"/>
+        </w:rPr>
         <w:t>.</w:t>
+      </w:r>
+    </w:p>
+    <w:p>
+      <w:pPr>
+        <w:rPr>
+          <w:color w:val="0070C0"/>
+        </w:rPr>
+      </w:pPr>
+    </w:p>
+    <w:p>
+      <w:pPr>
+        <w:rPr>
+          <w:color w:val="0070C0"/>
+        </w:rPr>
+      </w:pPr>
+      <w:r>
+        <w:rPr>
+          <w:color w:val="0070C0"/>
+        </w:rPr>
+        <w:t>Las fórmulas aplicadas han sido:</w:t>
+      </w:r>
+    </w:p>
+    <w:p>
+      <w:pPr>
+        <w:pStyle w:val="Prrafodelista"/>
+        <w:numPr>
+          <w:ilvl w:val="0"/>
+          <w:numId w:val="28"/>
+        </w:numPr>
+        <w:rPr>
+          <w:color w:val="0070C0"/>
+        </w:rPr>
+      </w:pPr>
+      <w:r>
+        <w:rPr>
+          <w:color w:val="0070C0"/>
+        </w:rPr>
+        <w:t>N ideal = (2^12)-1 * (</w:t>
+      </w:r>
+      <w:proofErr w:type="spellStart"/>
+      <w:r>
+        <w:rPr>
+          <w:color w:val="0070C0"/>
+        </w:rPr>
+        <w:t>Vin</w:t>
+      </w:r>
+      <w:proofErr w:type="spellEnd"/>
+      <w:r>
+        <w:rPr>
+          <w:color w:val="0070C0"/>
+        </w:rPr>
+        <w:t>/</w:t>
+      </w:r>
+      <w:proofErr w:type="spellStart"/>
+      <w:proofErr w:type="gramStart"/>
+      <w:r>
+        <w:rPr>
+          <w:color w:val="0070C0"/>
+        </w:rPr>
+        <w:t>VRef</w:t>
+      </w:r>
+      <w:proofErr w:type="spellEnd"/>
+      <w:r>
+        <w:rPr>
+          <w:color w:val="0070C0"/>
+        </w:rPr>
+        <w:t>)  .</w:t>
+      </w:r>
+      <w:proofErr w:type="gramEnd"/>
+      <w:r>
+        <w:rPr>
+          <w:color w:val="0070C0"/>
+        </w:rPr>
+        <w:t xml:space="preserve"> Aquí se ha eliminado el VR- al ser 0V=GND</w:t>
+      </w:r>
+    </w:p>
+    <w:p>
+      <w:pPr>
+        <w:pStyle w:val="Prrafodelista"/>
+        <w:numPr>
+          <w:ilvl w:val="0"/>
+          <w:numId w:val="28"/>
+        </w:numPr>
+        <w:rPr>
+          <w:color w:val="0070C0"/>
+        </w:rPr>
+      </w:pPr>
+      <w:r>
+        <w:rPr>
+          <w:color w:val="0070C0"/>
+        </w:rPr>
+        <w:t>El Error en LSB es la diferencia entre el N ideal y el obtenido en valor absoluto</w:t>
       </w:r>
     </w:p>
     <w:p/>
@@ -867,7 +1033,11 @@
       </w:r>
       <w:proofErr w:type="spellEnd"/>
       <w:r>
-        <w:t>? Recuerda que el canal A11 es un canal que está conectado a la línea de alimentación a través de un divisor de tensión como se ve en la</w:t>
+        <w:t xml:space="preserve">? </w:t>
+      </w:r>
+      <w:r>
+        <w:lastRenderedPageBreak/>
+        <w:t>Recuerda que el canal A11 es un canal que está conectado a la línea de alimentación a través de un divisor de tensión como se ve en la</w:t>
       </w:r>
       <w:r>
         <w:t xml:space="preserve"> Figura 4</w:t>
@@ -890,25 +1060,29 @@
       </w:pPr>
     </w:p>
     <w:p>
-      <w:r>
-        <w:lastRenderedPageBreak/>
-        <w:t>No es posible, esto se debe a que el resultado sería constante ya que al variar (aumentar o disminuir) la referencia también lo hará el valor de salida del divisor</w:t>
-      </w:r>
-      <w:r>
-        <w:t xml:space="preserve">, </w:t>
-      </w:r>
-      <w:r>
-        <w:t>haciendo que el sistema no detecte la caída de tensión de la batería.</w:t>
-      </w:r>
-      <w:r>
-        <w:t xml:space="preserve"> Si lo analizamos matemáticamente vemos que es una ecuación en la que los términos de </w:t>
+      <w:pPr>
+        <w:rPr>
+          <w:color w:val="0070C0"/>
+        </w:rPr>
+      </w:pPr>
+      <w:r>
+        <w:rPr>
+          <w:color w:val="0070C0"/>
+        </w:rPr>
+        <w:t xml:space="preserve">No es posible, esto se debe a que el resultado sería constante ya que al variar (aumentar o disminuir) la referencia también lo hará el valor de salida del divisor, haciendo que el sistema no detecte la caída de tensión de la batería. Si lo analizamos matemáticamente vemos que es una ecuación en la que los términos de </w:t>
       </w:r>
       <w:proofErr w:type="spellStart"/>
       <w:r>
+        <w:rPr>
+          <w:color w:val="0070C0"/>
+        </w:rPr>
         <w:t>Vcc</w:t>
       </w:r>
       <w:proofErr w:type="spellEnd"/>
       <w:r>
+        <w:rPr>
+          <w:color w:val="0070C0"/>
+        </w:rPr>
         <w:t xml:space="preserve"> se cancelan.</w:t>
       </w:r>
     </w:p>
@@ -1059,16 +1233,33 @@
       </w:r>
     </w:p>
     <w:p>
-      <w:r>
+      <w:pPr>
+        <w:rPr>
+          <w:color w:val="0070C0"/>
+        </w:rPr>
+      </w:pPr>
+      <w:r>
+        <w:rPr>
+          <w:color w:val="0070C0"/>
+        </w:rPr>
         <w:t>Los cálculos de calibración se han realizado aplicando los factores GAIN, OFFSET y VREF_FACTOR extraídos de la tabla</w:t>
       </w:r>
       <w:r>
+        <w:rPr>
+          <w:color w:val="0070C0"/>
+        </w:rPr>
         <w:t xml:space="preserve"> TLV</w:t>
       </w:r>
       <w:r>
+        <w:rPr>
+          <w:color w:val="0070C0"/>
+        </w:rPr>
         <w:t xml:space="preserve"> del microcontrolador</w:t>
       </w:r>
       <w:r>
+        <w:rPr>
+          <w:color w:val="0070C0"/>
+        </w:rPr>
         <w:t>. Esta calibración ha resultado en una mejora de precisión para las medidas que están dentro del rango de la referencia:</w:t>
       </w:r>
     </w:p>
@@ -1081,49 +1272,88 @@
         </w:numPr>
         <w:spacing w:before="0" w:after="0" w:line="240" w:lineRule="auto"/>
         <w:jc w:val="left"/>
-      </w:pPr>
-      <w:r>
+        <w:rPr>
+          <w:color w:val="0070C0"/>
+        </w:rPr>
+      </w:pPr>
+      <w:r>
+        <w:rPr>
+          <w:color w:val="0070C0"/>
+        </w:rPr>
         <w:t xml:space="preserve">En el caso de </w:t>
       </w:r>
       <w:proofErr w:type="spellStart"/>
       <w:r>
+        <w:rPr>
+          <w:color w:val="0070C0"/>
+        </w:rPr>
         <w:t>V</w:t>
       </w:r>
       <w:r>
+        <w:rPr>
+          <w:color w:val="0070C0"/>
+        </w:rPr>
         <w:t>in</w:t>
       </w:r>
       <w:proofErr w:type="spellEnd"/>
       <w:r>
+        <w:rPr>
+          <w:color w:val="0070C0"/>
+        </w:rPr>
         <w:t xml:space="preserve"> con </w:t>
       </w:r>
       <w:r>
+        <w:rPr>
+          <w:color w:val="0070C0"/>
+        </w:rPr>
         <w:t xml:space="preserve">2,1754V con </w:t>
       </w:r>
       <w:proofErr w:type="spellStart"/>
       <w:r>
+        <w:rPr>
+          <w:color w:val="0070C0"/>
+        </w:rPr>
         <w:t>Vref</w:t>
       </w:r>
       <w:proofErr w:type="spellEnd"/>
       <w:r>
+        <w:rPr>
+          <w:color w:val="0070C0"/>
+        </w:rPr>
         <w:t>=2,5V,</w:t>
       </w:r>
       <w:r>
+        <w:rPr>
+          <w:color w:val="0070C0"/>
+        </w:rPr>
         <w:t xml:space="preserve"> el error inicial de 5,92 </w:t>
       </w:r>
       <w:proofErr w:type="spellStart"/>
       <w:r>
+        <w:rPr>
+          <w:color w:val="0070C0"/>
+        </w:rPr>
         <w:t>mV</w:t>
       </w:r>
       <w:proofErr w:type="spellEnd"/>
       <w:r>
+        <w:rPr>
+          <w:color w:val="0070C0"/>
+        </w:rPr>
         <w:t xml:space="preserve"> (EC12a) se ha reducido a 1,47 </w:t>
       </w:r>
       <w:proofErr w:type="spellStart"/>
       <w:r>
+        <w:rPr>
+          <w:color w:val="0070C0"/>
+        </w:rPr>
         <w:t>mV</w:t>
       </w:r>
       <w:proofErr w:type="spellEnd"/>
       <w:r>
+        <w:rPr>
+          <w:color w:val="0070C0"/>
+        </w:rPr>
         <w:t xml:space="preserve"> tras la calibración. Esto representa una reducción del error de aproximadamente un 75%.</w:t>
       </w:r>
     </w:p>
@@ -1132,6 +1362,9 @@
         <w:pStyle w:val="Prrafodelista"/>
         <w:spacing w:before="0" w:after="0" w:line="240" w:lineRule="auto"/>
         <w:jc w:val="left"/>
+        <w:rPr>
+          <w:color w:val="0070C0"/>
+        </w:rPr>
       </w:pPr>
     </w:p>
     <w:p>
@@ -1143,13 +1376,103 @@
         </w:numPr>
         <w:spacing w:before="0" w:after="0" w:line="240" w:lineRule="auto"/>
         <w:jc w:val="left"/>
-      </w:pPr>
-      <w:r>
+        <w:rPr>
+          <w:color w:val="0070C0"/>
+        </w:rPr>
+      </w:pPr>
+      <w:r>
+        <w:rPr>
+          <w:color w:val="0070C0"/>
+        </w:rPr>
         <w:t xml:space="preserve">En las situaciones de saturación, </w:t>
       </w:r>
       <w:r>
+        <w:rPr>
+          <w:color w:val="0070C0"/>
+        </w:rPr>
         <w:t>la calibración no tiene efecto apreciable, ya que la información física se pierde al desbordar el rango del hardware.</w:t>
       </w:r>
+    </w:p>
+    <w:p>
+      <w:pPr>
+        <w:pStyle w:val="Prrafodelista"/>
+        <w:rPr>
+          <w:color w:val="0070C0"/>
+        </w:rPr>
+      </w:pPr>
+    </w:p>
+    <w:p>
+      <w:pPr>
+        <w:rPr>
+          <w:color w:val="0070C0"/>
+        </w:rPr>
+      </w:pPr>
+      <w:r>
+        <w:rPr>
+          <w:color w:val="0070C0"/>
+        </w:rPr>
+        <w:t xml:space="preserve">La fórmula utilizada ha sido </w:t>
+      </w:r>
+      <w:proofErr w:type="gramStart"/>
+      <w:r>
+        <w:rPr>
+          <w:color w:val="0070C0"/>
+        </w:rPr>
+        <w:t>ADC(</w:t>
+      </w:r>
+      <w:proofErr w:type="spellStart"/>
+      <w:proofErr w:type="gramEnd"/>
+      <w:r>
+        <w:rPr>
+          <w:color w:val="0070C0"/>
+        </w:rPr>
+        <w:t>calibrated</w:t>
+      </w:r>
+      <w:proofErr w:type="spellEnd"/>
+      <w:r>
+        <w:rPr>
+          <w:color w:val="0070C0"/>
+        </w:rPr>
+        <w:t>)=((</w:t>
+      </w:r>
+      <w:proofErr w:type="gramStart"/>
+      <w:r>
+        <w:rPr>
+          <w:color w:val="0070C0"/>
+        </w:rPr>
+        <w:t>ADC(</w:t>
+      </w:r>
+      <w:proofErr w:type="gramEnd"/>
+      <w:r>
+        <w:rPr>
+          <w:color w:val="0070C0"/>
+        </w:rPr>
+        <w:t>raw) x CAL_ADCXXVREF_FACTOR / 2^15) x (CAL_ADC_GAIN_FACTOR / 2^15</w:t>
+      </w:r>
+      <w:proofErr w:type="gramStart"/>
+      <w:r>
+        <w:rPr>
+          <w:color w:val="0070C0"/>
+        </w:rPr>
+        <w:t>) )</w:t>
+      </w:r>
+      <w:proofErr w:type="gramEnd"/>
+      <w:r>
+        <w:rPr>
+          <w:color w:val="0070C0"/>
+        </w:rPr>
+        <w:t xml:space="preserve"> + CAL_ADC_OFFSET utilizando cada valor en base a la referencia de la medida.</w:t>
+      </w:r>
+    </w:p>
+    <w:p>
+      <w:pPr>
+        <w:pStyle w:val="Prrafodelista"/>
+        <w:spacing w:before="0" w:after="0" w:line="240" w:lineRule="auto"/>
+        <w:jc w:val="left"/>
+        <w:rPr>
+          <w:color w:val="0070C0"/>
+        </w:rPr>
+      </w:pPr>
     </w:p>
     <w:p>
       <w:pPr>
@@ -1162,6 +1485,7 @@
         <w:rPr>
           <w:b/>
         </w:rPr>
+        <w:lastRenderedPageBreak/>
         <w:t>EC12b</w:t>
       </w:r>
       <w:r>
@@ -1220,31 +1544,140 @@
       </w:r>
       <w:r>
         <w:t>odas las medidas de todos los bloques se tomaron dentro de un espacio temporal próximo, por lo tanto, puedes asumir que todas corresponden a la misma temperatura.</w:t>
-      </w:r>
-    </w:p>
-    <w:p/>
-    <w:p/>
-    <w:p>
-      <w:r>
-        <w:t>L</w:t>
-      </w:r>
-      <w:r>
-        <w:t>as 4 medidas de cada bloque muestran una variación mínima, lo que indica una buena estabilidad del sensor y del ADC</w:t>
-      </w:r>
-      <w:r>
-        <w:t>. A</w:t>
-      </w:r>
-      <w:r>
-        <w:t xml:space="preserve"> pesar de utilizar tres referencias distintas (1,5V, 2,0V y 2,5V) que arrojan valores digitales brutos muy diferentes, la temperatura final calculada es prácticamente idéntica en todos los bloques</w:t>
-      </w:r>
-      <w:r>
-        <w:t>.</w:t>
       </w:r>
     </w:p>
     <w:p>
-      <w:r>
+      <w:pPr>
+        <w:rPr>
+          <w:color w:val="0070C0"/>
+        </w:rPr>
+      </w:pPr>
+      <w:r>
+        <w:rPr>
+          <w:color w:val="0070C0"/>
+        </w:rPr>
+        <w:t>L</w:t>
+      </w:r>
+      <w:r>
+        <w:rPr>
+          <w:color w:val="0070C0"/>
+        </w:rPr>
+        <w:t>as 4 medidas de cada bloque muestran una variación mínima, lo que indica una buena estabilidad del sensor y del ADC</w:t>
+      </w:r>
+      <w:r>
+        <w:rPr>
+          <w:color w:val="0070C0"/>
+        </w:rPr>
+        <w:t>. A</w:t>
+      </w:r>
+      <w:r>
+        <w:rPr>
+          <w:color w:val="0070C0"/>
+        </w:rPr>
+        <w:t xml:space="preserve"> pesar de utilizar tres referencias distintas (1,5V, 2,0V y 2,5V) que arrojan valores digitales brutos muy diferentes, la temperatura final calculada es prácticamente idéntica en todos los bloques</w:t>
+      </w:r>
+      <w:r>
+        <w:rPr>
+          <w:color w:val="0070C0"/>
+        </w:rPr>
+        <w:t>.</w:t>
+      </w:r>
+    </w:p>
+    <w:p>
+      <w:pPr>
+        <w:rPr>
+          <w:color w:val="0070C0"/>
+        </w:rPr>
+      </w:pPr>
+      <w:r>
+        <w:rPr>
+          <w:color w:val="0070C0"/>
+        </w:rPr>
         <w:t xml:space="preserve">Para el valor final se ha realizado una media aritmética entre los cuatro valores medidos para cada referencia. </w:t>
       </w:r>
+    </w:p>
+    <w:p>
+      <w:pPr>
+        <w:rPr>
+          <w:color w:val="0070C0"/>
+        </w:rPr>
+      </w:pPr>
+      <w:r>
+        <w:rPr>
+          <w:color w:val="0070C0"/>
+        </w:rPr>
+        <w:t xml:space="preserve">La fórmula utilizada ha sido </w:t>
+      </w:r>
+      <w:r>
+        <w:rPr>
+          <w:color w:val="0070C0"/>
+        </w:rPr>
+        <w:t xml:space="preserve">Temperatura (calibrada en </w:t>
+      </w:r>
+      <w:proofErr w:type="spellStart"/>
+      <w:proofErr w:type="gramStart"/>
+      <w:r>
+        <w:rPr>
+          <w:color w:val="0070C0"/>
+        </w:rPr>
+        <w:t>ºC</w:t>
+      </w:r>
+      <w:proofErr w:type="spellEnd"/>
+      <w:r>
+        <w:rPr>
+          <w:color w:val="0070C0"/>
+        </w:rPr>
+        <w:t>)=( (ADC(</w:t>
+      </w:r>
+      <w:proofErr w:type="gramEnd"/>
+      <w:r>
+        <w:rPr>
+          <w:color w:val="0070C0"/>
+        </w:rPr>
+        <w:t>raw) - CAL_ADCXXVREF_T</w:t>
+      </w:r>
+      <w:proofErr w:type="gramStart"/>
+      <w:r>
+        <w:rPr>
+          <w:color w:val="0070C0"/>
+        </w:rPr>
+        <w:t>30 )</w:t>
+      </w:r>
+      <w:proofErr w:type="gramEnd"/>
+      <w:r>
+        <w:rPr>
+          <w:color w:val="0070C0"/>
+        </w:rPr>
+        <w:t xml:space="preserve"> x ((85-30) / (CAL_ADCXXVREF_T85 - CAL_ADCXXVREF_T30</w:t>
+      </w:r>
+      <w:proofErr w:type="gramStart"/>
+      <w:r>
+        <w:rPr>
+          <w:color w:val="0070C0"/>
+        </w:rPr>
+        <w:t>) )</w:t>
+      </w:r>
+      <w:proofErr w:type="gramEnd"/>
+      <w:r>
+        <w:rPr>
+          <w:color w:val="0070C0"/>
+        </w:rPr>
+        <w:t xml:space="preserve"> + 30</w:t>
+      </w:r>
+    </w:p>
+    <w:p>
+      <w:pPr>
+        <w:rPr>
+          <w:color w:val="0070C0"/>
+        </w:rPr>
+      </w:pPr>
+    </w:p>
+    <w:p>
+      <w:pPr>
+        <w:rPr>
+          <w:color w:val="0070C0"/>
+        </w:rPr>
+      </w:pPr>
     </w:p>
     <w:p>
       <w:pPr>
@@ -3609,6 +4042,118 @@
     </w:lvl>
   </w:abstractNum>
   <w:abstractNum w:abstractNumId="22" w15:restartNumberingAfterBreak="0">
+    <w:nsid w:val="738B6040"/>
+    <w:multiLevelType w:val="hybridMultilevel"/>
+    <w:tmpl w:val="5FD610F6"/>
+    <w:lvl w:ilvl="0" w:tplc="6FF0D01C">
+      <w:numFmt w:val="bullet"/>
+      <w:lvlText w:val="-"/>
+      <w:lvlJc w:val="left"/>
+      <w:pPr>
+        <w:ind w:left="720" w:hanging="360"/>
+      </w:pPr>
+      <w:rPr>
+        <w:rFonts w:ascii="Arial" w:eastAsia="Times New Roman" w:hAnsi="Arial" w:cs="Arial" w:hint="default"/>
+      </w:rPr>
+    </w:lvl>
+    <w:lvl w:ilvl="1" w:tplc="0C0A0003" w:tentative="1">
+      <w:start w:val="1"/>
+      <w:numFmt w:val="bullet"/>
+      <w:lvlText w:val="o"/>
+      <w:lvlJc w:val="left"/>
+      <w:pPr>
+        <w:ind w:left="1440" w:hanging="360"/>
+      </w:pPr>
+      <w:rPr>
+        <w:rFonts w:ascii="Courier New" w:hAnsi="Courier New" w:cs="Courier New" w:hint="default"/>
+      </w:rPr>
+    </w:lvl>
+    <w:lvl w:ilvl="2" w:tplc="0C0A0005" w:tentative="1">
+      <w:start w:val="1"/>
+      <w:numFmt w:val="bullet"/>
+      <w:lvlText w:val=""/>
+      <w:lvlJc w:val="left"/>
+      <w:pPr>
+        <w:ind w:left="2160" w:hanging="360"/>
+      </w:pPr>
+      <w:rPr>
+        <w:rFonts w:ascii="Wingdings" w:hAnsi="Wingdings" w:hint="default"/>
+      </w:rPr>
+    </w:lvl>
+    <w:lvl w:ilvl="3" w:tplc="0C0A0001" w:tentative="1">
+      <w:start w:val="1"/>
+      <w:numFmt w:val="bullet"/>
+      <w:lvlText w:val=""/>
+      <w:lvlJc w:val="left"/>
+      <w:pPr>
+        <w:ind w:left="2880" w:hanging="360"/>
+      </w:pPr>
+      <w:rPr>
+        <w:rFonts w:ascii="Symbol" w:hAnsi="Symbol" w:hint="default"/>
+      </w:rPr>
+    </w:lvl>
+    <w:lvl w:ilvl="4" w:tplc="0C0A0003" w:tentative="1">
+      <w:start w:val="1"/>
+      <w:numFmt w:val="bullet"/>
+      <w:lvlText w:val="o"/>
+      <w:lvlJc w:val="left"/>
+      <w:pPr>
+        <w:ind w:left="3600" w:hanging="360"/>
+      </w:pPr>
+      <w:rPr>
+        <w:rFonts w:ascii="Courier New" w:hAnsi="Courier New" w:cs="Courier New" w:hint="default"/>
+      </w:rPr>
+    </w:lvl>
+    <w:lvl w:ilvl="5" w:tplc="0C0A0005" w:tentative="1">
+      <w:start w:val="1"/>
+      <w:numFmt w:val="bullet"/>
+      <w:lvlText w:val=""/>
+      <w:lvlJc w:val="left"/>
+      <w:pPr>
+        <w:ind w:left="4320" w:hanging="360"/>
+      </w:pPr>
+      <w:rPr>
+        <w:rFonts w:ascii="Wingdings" w:hAnsi="Wingdings" w:hint="default"/>
+      </w:rPr>
+    </w:lvl>
+    <w:lvl w:ilvl="6" w:tplc="0C0A0001" w:tentative="1">
+      <w:start w:val="1"/>
+      <w:numFmt w:val="bullet"/>
+      <w:lvlText w:val=""/>
+      <w:lvlJc w:val="left"/>
+      <w:pPr>
+        <w:ind w:left="5040" w:hanging="360"/>
+      </w:pPr>
+      <w:rPr>
+        <w:rFonts w:ascii="Symbol" w:hAnsi="Symbol" w:hint="default"/>
+      </w:rPr>
+    </w:lvl>
+    <w:lvl w:ilvl="7" w:tplc="0C0A0003" w:tentative="1">
+      <w:start w:val="1"/>
+      <w:numFmt w:val="bullet"/>
+      <w:lvlText w:val="o"/>
+      <w:lvlJc w:val="left"/>
+      <w:pPr>
+        <w:ind w:left="5760" w:hanging="360"/>
+      </w:pPr>
+      <w:rPr>
+        <w:rFonts w:ascii="Courier New" w:hAnsi="Courier New" w:cs="Courier New" w:hint="default"/>
+      </w:rPr>
+    </w:lvl>
+    <w:lvl w:ilvl="8" w:tplc="0C0A0005" w:tentative="1">
+      <w:start w:val="1"/>
+      <w:numFmt w:val="bullet"/>
+      <w:lvlText w:val=""/>
+      <w:lvlJc w:val="left"/>
+      <w:pPr>
+        <w:ind w:left="6480" w:hanging="360"/>
+      </w:pPr>
+      <w:rPr>
+        <w:rFonts w:ascii="Wingdings" w:hAnsi="Wingdings" w:hint="default"/>
+      </w:rPr>
+    </w:lvl>
+  </w:abstractNum>
+  <w:abstractNum w:abstractNumId="23" w15:restartNumberingAfterBreak="0">
     <w:nsid w:val="747B5800"/>
     <w:multiLevelType w:val="hybridMultilevel"/>
     <w:tmpl w:val="865E2E48"/>
@@ -3694,7 +4239,7 @@
       </w:pPr>
     </w:lvl>
   </w:abstractNum>
-  <w:abstractNum w:abstractNumId="23" w15:restartNumberingAfterBreak="0">
+  <w:abstractNum w:abstractNumId="24" w15:restartNumberingAfterBreak="0">
     <w:nsid w:val="763A6685"/>
     <w:multiLevelType w:val="hybridMultilevel"/>
     <w:tmpl w:val="AEF47A7E"/>
@@ -3807,7 +4352,7 @@
       </w:rPr>
     </w:lvl>
   </w:abstractNum>
-  <w:abstractNum w:abstractNumId="24" w15:restartNumberingAfterBreak="0">
+  <w:abstractNum w:abstractNumId="25" w15:restartNumberingAfterBreak="0">
     <w:nsid w:val="7AEC15B8"/>
     <w:multiLevelType w:val="hybridMultilevel"/>
     <w:tmpl w:val="71484C14"/>
@@ -3896,7 +4441,7 @@
       </w:pPr>
     </w:lvl>
   </w:abstractNum>
-  <w:abstractNum w:abstractNumId="25" w15:restartNumberingAfterBreak="0">
+  <w:abstractNum w:abstractNumId="26" w15:restartNumberingAfterBreak="0">
     <w:nsid w:val="7D7708E4"/>
     <w:multiLevelType w:val="hybridMultilevel"/>
     <w:tmpl w:val="697669C2"/>
@@ -4009,7 +4554,7 @@
       </w:rPr>
     </w:lvl>
   </w:abstractNum>
-  <w:abstractNum w:abstractNumId="26" w15:restartNumberingAfterBreak="0">
+  <w:abstractNum w:abstractNumId="27" w15:restartNumberingAfterBreak="0">
     <w:nsid w:val="7E031FA5"/>
     <w:multiLevelType w:val="hybridMultilevel"/>
     <w:tmpl w:val="962A4B04"/>
@@ -4111,7 +4656,7 @@
     <w:abstractNumId w:val="11"/>
   </w:num>
   <w:num w:numId="5" w16cid:durableId="2108578835">
-    <w:abstractNumId w:val="23"/>
+    <w:abstractNumId w:val="24"/>
   </w:num>
   <w:num w:numId="6" w16cid:durableId="994145581">
     <w:abstractNumId w:val="8"/>
@@ -4123,13 +4668,13 @@
     <w:abstractNumId w:val="5"/>
   </w:num>
   <w:num w:numId="9" w16cid:durableId="1142650644">
-    <w:abstractNumId w:val="22"/>
+    <w:abstractNumId w:val="23"/>
   </w:num>
   <w:num w:numId="10" w16cid:durableId="1111708721">
     <w:abstractNumId w:val="1"/>
   </w:num>
   <w:num w:numId="11" w16cid:durableId="1400254204">
-    <w:abstractNumId w:val="24"/>
+    <w:abstractNumId w:val="25"/>
   </w:num>
   <w:num w:numId="12" w16cid:durableId="1630936999">
     <w:abstractNumId w:val="16"/>
@@ -4150,7 +4695,7 @@
     <w:abstractNumId w:val="2"/>
   </w:num>
   <w:num w:numId="18" w16cid:durableId="744108100">
-    <w:abstractNumId w:val="25"/>
+    <w:abstractNumId w:val="26"/>
   </w:num>
   <w:num w:numId="19" w16cid:durableId="1044986348">
     <w:abstractNumId w:val="3"/>
@@ -4162,7 +4707,7 @@
     <w:abstractNumId w:val="9"/>
   </w:num>
   <w:num w:numId="22" w16cid:durableId="1705128674">
-    <w:abstractNumId w:val="26"/>
+    <w:abstractNumId w:val="27"/>
   </w:num>
   <w:num w:numId="23" w16cid:durableId="2144544939">
     <w:abstractNumId w:val="10"/>
@@ -4178,6 +4723,9 @@
   </w:num>
   <w:num w:numId="27" w16cid:durableId="1577209815">
     <w:abstractNumId w:val="6"/>
+  </w:num>
+  <w:num w:numId="28" w16cid:durableId="2027555347">
+    <w:abstractNumId w:val="22"/>
   </w:num>
   <w:numIdMacAtCleanup w:val="3"/>
 </w:numbering>

</xml_diff>

<commit_message>
Respuestas a las preguntas más completas
</commit_message>
<xml_diff>
--- a/RESPUESTAS_PRACTICAS/DOCUMENTO RESPUESTA_EC12_v1.0_2022_2023.docx
+++ b/RESPUESTAS_PRACTICAS/DOCUMENTO RESPUESTA_EC12_v1.0_2022_2023.docx
@@ -578,6 +578,11 @@
       <w:bookmarkEnd w:id="0"/>
     </w:p>
     <w:p>
+      <w:pPr>
+        <w:rPr>
+          <w:u w:val="single"/>
+        </w:rPr>
+      </w:pPr>
       <w:r>
         <w:rPr>
           <w:u w:val="single"/>
@@ -636,13 +641,8 @@
         </w:rPr>
         <w:t>ADC</w:t>
       </w:r>
-      <w:proofErr w:type="gramStart"/>
-      <w:r>
-        <w:t>=(</w:t>
-      </w:r>
-      <w:proofErr w:type="gramEnd"/>
-      <w:r>
-        <w:t>2</w:t>
+      <w:r>
+        <w:t>=(2</w:t>
       </w:r>
       <w:r>
         <w:rPr>
@@ -651,28 +651,15 @@
         <w:t>12</w:t>
       </w:r>
       <w:r>
-        <w:t xml:space="preserve">-1) </w:t>
-      </w:r>
-      <w:proofErr w:type="gramStart"/>
-      <w:r>
-        <w:t>*( (</w:t>
+        <w:t>-1) *( (</w:t>
       </w:r>
       <w:proofErr w:type="spellStart"/>
-      <w:proofErr w:type="gramEnd"/>
       <w:r>
         <w:t>Vin</w:t>
       </w:r>
       <w:proofErr w:type="spellEnd"/>
       <w:r>
-        <w:t xml:space="preserve"> - VR</w:t>
-      </w:r>
-      <w:proofErr w:type="gramStart"/>
-      <w:r>
-        <w:t>-)/</w:t>
-      </w:r>
-      <w:proofErr w:type="gramEnd"/>
-      <w:r>
-        <w:t>(VR+ -VR-)), donde N</w:t>
+        <w:t xml:space="preserve"> - VR-)/(VR+ -VR-)), donde N</w:t>
       </w:r>
       <w:r>
         <w:rPr>
@@ -729,127 +716,92 @@
       </w:r>
     </w:p>
     <w:p>
-      <w:r>
-        <w:t>Además, contesta a las siguientes preguntas:</w:t>
+      <w:pPr>
+        <w:rPr>
+          <w:color w:val="0070C0"/>
+        </w:rPr>
+      </w:pPr>
+      <w:r>
+        <w:rPr>
+          <w:color w:val="0070C0"/>
+        </w:rPr>
+        <w:t>Cálculos realizados, algunas medidas saturan el conversor.</w:t>
       </w:r>
     </w:p>
     <w:p>
       <w:r>
-        <w:rPr>
-          <w:b/>
-        </w:rPr>
-        <w:t>EC12a1:</w:t>
-      </w:r>
-      <w:r>
-        <w:t xml:space="preserve"> Con los datos de la</w:t>
-      </w:r>
-      <w:r>
-        <w:t xml:space="preserve"> Tabla1 </w:t>
-      </w:r>
-      <w:r>
-        <w:t>del documento Guía de desarrollo GEC12, y recogidos en la hoja de cálculo</w:t>
-      </w:r>
-      <w:r>
-        <w:t>,</w:t>
-      </w:r>
-      <w:r>
-        <w:t xml:space="preserve"> c</w:t>
-      </w:r>
-      <w:r>
-        <w:t>alcula</w:t>
-      </w:r>
-      <w:r>
-        <w:t xml:space="preserve"> aproximadamente</w:t>
-      </w:r>
-      <w:r>
-        <w:t xml:space="preserve"> el error, expresado en LSB y en </w:t>
-      </w:r>
-      <w:proofErr w:type="spellStart"/>
-      <w:r>
-        <w:t>mV</w:t>
-      </w:r>
-      <w:proofErr w:type="spellEnd"/>
-      <w:r>
-        <w:t>, que comete el ADC para los valores del canal A0. Con los</w:t>
-      </w:r>
-      <w:r>
-        <w:t xml:space="preserve"> resultados obtenidos en la hoja</w:t>
-      </w:r>
-      <w:r>
-        <w:t xml:space="preserve"> de cálculo</w:t>
-      </w:r>
-      <w:r>
-        <w:t xml:space="preserve"> </w:t>
-      </w:r>
-      <w:r>
-        <w:rPr>
-          <w:b/>
-        </w:rPr>
-        <w:t>MEDIDAS_ADC _A0_ERROR (EC12a)</w:t>
-      </w:r>
-      <w:r>
-        <w:t xml:space="preserve">, indica qué par tensión de entrada canal A0 y referencia, obtiene los errores más grandes y explica por qué. </w:t>
+        <w:t>Además, contesta a las siguientes preguntas:</w:t>
       </w:r>
     </w:p>
     <w:p>
-      <w:pPr>
-        <w:rPr>
-          <w:color w:val="0070C0"/>
-        </w:rPr>
-      </w:pPr>
-      <w:r>
-        <w:rPr>
-          <w:color w:val="0070C0"/>
-        </w:rPr>
-        <w:t>El error se ha calculado como el valor absoluto de la diferencia entre el valor medido y el ideal.</w:t>
-      </w:r>
-      <w:r>
-        <w:rPr>
-          <w:color w:val="0070C0"/>
-        </w:rPr>
+      <w:r>
+        <w:rPr>
+          <w:b/>
+        </w:rPr>
+        <w:t>EC12a1:</w:t>
+      </w:r>
+      <w:r>
+        <w:t xml:space="preserve"> Con los datos de la</w:t>
+      </w:r>
+      <w:r>
+        <w:t xml:space="preserve"> Tabla1 </w:t>
+      </w:r>
+      <w:r>
+        <w:t>del documento Guía de desarrollo GEC12, y recogidos en la hoja de cálculo</w:t>
+      </w:r>
+      <w:r>
+        <w:t>,</w:t>
+      </w:r>
+      <w:r>
+        <w:t xml:space="preserve"> c</w:t>
+      </w:r>
+      <w:r>
+        <w:t>alcula</w:t>
+      </w:r>
+      <w:r>
+        <w:t xml:space="preserve"> aproximadamente</w:t>
+      </w:r>
+      <w:r>
+        <w:t xml:space="preserve"> el error, expresado en LSB y en </w:t>
+      </w:r>
+      <w:proofErr w:type="spellStart"/>
+      <w:r>
+        <w:t>mV</w:t>
+      </w:r>
+      <w:proofErr w:type="spellEnd"/>
+      <w:r>
+        <w:t>, que comete el ADC para los valores del canal A0. Con los</w:t>
+      </w:r>
+      <w:r>
+        <w:t xml:space="preserve"> resultados obtenidos en la hoja</w:t>
+      </w:r>
+      <w:r>
+        <w:t xml:space="preserve"> de cálculo</w:t>
+      </w:r>
+      <w:r>
         <w:t xml:space="preserve"> </w:t>
       </w:r>
       <w:r>
         <w:rPr>
-          <w:color w:val="0070C0"/>
-        </w:rPr>
-        <w:t xml:space="preserve">Tras analizar la tabla, se observa que los errores más grandes se producen con las referencias de 1,5V y 2,0V cuando la entrada es de 2,1754V. Esto se debe a que la tensión de entrada es mayor que la de referencia, lo que provoca la saturación del ADC. </w:t>
-      </w:r>
-      <w:r>
-        <w:rPr>
-          <w:color w:val="0070C0"/>
-        </w:rPr>
-        <w:t>Aquí el</w:t>
-      </w:r>
-      <w:r>
-        <w:rPr>
-          <w:color w:val="0070C0"/>
-        </w:rPr>
-        <w:t xml:space="preserve"> convertidor alcanza su valor máximo </w:t>
-      </w:r>
-      <w:r>
-        <w:rPr>
-          <w:color w:val="0070C0"/>
-        </w:rPr>
-        <w:t>4095</w:t>
-      </w:r>
-      <w:r>
-        <w:rPr>
-          <w:color w:val="0070C0"/>
-        </w:rPr>
-        <w:t xml:space="preserve"> y es incapaz de medir el exceso de tensión, resultando en errores muy</w:t>
-      </w:r>
-      <w:r>
-        <w:rPr>
-          <w:color w:val="0070C0"/>
-        </w:rPr>
-        <w:t xml:space="preserve"> grandes</w:t>
-      </w:r>
-      <w:r>
-        <w:rPr>
-          <w:color w:val="0070C0"/>
-        </w:rPr>
-        <w:t xml:space="preserve">. En los casos donde </w:t>
+          <w:b/>
+        </w:rPr>
+        <w:t>MEDIDAS_ADC _A0_ERROR (EC12a)</w:t>
+      </w:r>
+      <w:r>
+        <w:t xml:space="preserve">, indica qué par tensión de entrada canal A0 y referencia, obtiene los errores más grandes y explica por qué. </w:t>
+      </w:r>
+    </w:p>
+    <w:p>
+      <w:pPr>
+        <w:rPr>
+          <w:color w:val="0070C0"/>
+        </w:rPr>
+      </w:pPr>
+      <w:r>
+        <w:rPr>
+          <w:color w:val="0070C0"/>
+        </w:rPr>
+        <w:t xml:space="preserve">El error se ha calculado como el valor absoluto de la diferencia entre el valor medido y el ideal. Tras analizar la tabla, se observa que los errores más grandes se producen con las referencias de 1,5V y 2,0V cuando la entrada es de 2,1754V. Esto se debe a que la tensión de entrada es mayor que la de referencia, lo que provoca la saturación del ADC. Aquí el convertidor alcanza su valor máximo 4095 y es incapaz de medir el exceso de tensión, resultando en errores muy grandes. En los casos donde </w:t>
       </w:r>
       <w:proofErr w:type="spellStart"/>
       <w:r>
@@ -891,19 +843,7 @@
         <w:rPr>
           <w:color w:val="0070C0"/>
         </w:rPr>
-        <w:t>), el error es significativamente menor al estar dentro del rango dinámico</w:t>
-      </w:r>
-      <w:r>
-        <w:rPr>
-          <w:color w:val="0070C0"/>
-        </w:rPr>
-        <w:t xml:space="preserve"> del ADC</w:t>
-      </w:r>
-      <w:r>
-        <w:rPr>
-          <w:color w:val="0070C0"/>
-        </w:rPr>
-        <w:t>.</w:t>
+        <w:t>), el error es significativamente menor al estar dentro del rango dinámico del ADC.</w:t>
       </w:r>
     </w:p>
     <w:p>
@@ -958,7 +898,6 @@
         <w:t>/</w:t>
       </w:r>
       <w:proofErr w:type="spellStart"/>
-      <w:proofErr w:type="gramStart"/>
       <w:r>
         <w:rPr>
           <w:color w:val="0070C0"/>
@@ -970,14 +909,7 @@
         <w:rPr>
           <w:color w:val="0070C0"/>
         </w:rPr>
-        <w:t>)  .</w:t>
-      </w:r>
-      <w:proofErr w:type="gramEnd"/>
-      <w:r>
-        <w:rPr>
-          <w:color w:val="0070C0"/>
-        </w:rPr>
-        <w:t xml:space="preserve"> Aquí se ha eliminado el VR- al ser 0V=GND</w:t>
+        <w:t>)  . Aquí se ha eliminado el VR- al ser 0V=GND</w:t>
       </w:r>
     </w:p>
     <w:p>
@@ -1007,6 +939,7 @@
         <w:rPr>
           <w:b/>
         </w:rPr>
+        <w:lastRenderedPageBreak/>
         <w:t>EC12a2</w:t>
       </w:r>
       <w:r>
@@ -1033,11 +966,7 @@
       </w:r>
       <w:proofErr w:type="spellEnd"/>
       <w:r>
-        <w:t xml:space="preserve">? </w:t>
-      </w:r>
-      <w:r>
-        <w:lastRenderedPageBreak/>
-        <w:t>Recuerda que el canal A11 es un canal que está conectado a la línea de alimentación a través de un divisor de tensión como se ve en la</w:t>
+        <w:t>? Recuerda que el canal A11 es un canal que está conectado a la línea de alimentación a través de un divisor de tensión como se ve en la</w:t>
       </w:r>
       <w:r>
         <w:t xml:space="preserve"> Figura 4</w:t>
@@ -1084,6 +1013,12 @@
           <w:color w:val="0070C0"/>
         </w:rPr>
         <w:t xml:space="preserve"> se cancelan.</w:t>
+      </w:r>
+      <w:r>
+        <w:rPr>
+          <w:color w:val="0070C0"/>
+        </w:rPr>
+        <w:t xml:space="preserve"> Lo que se hace es una medida relativa a la misma batería.</w:t>
       </w:r>
     </w:p>
     <w:p>
@@ -1242,25 +1177,7 @@
         <w:rPr>
           <w:color w:val="0070C0"/>
         </w:rPr>
-        <w:t>Los cálculos de calibración se han realizado aplicando los factores GAIN, OFFSET y VREF_FACTOR extraídos de la tabla</w:t>
-      </w:r>
-      <w:r>
-        <w:rPr>
-          <w:color w:val="0070C0"/>
-        </w:rPr>
-        <w:t xml:space="preserve"> TLV</w:t>
-      </w:r>
-      <w:r>
-        <w:rPr>
-          <w:color w:val="0070C0"/>
-        </w:rPr>
-        <w:t xml:space="preserve"> del microcontrolador</w:t>
-      </w:r>
-      <w:r>
-        <w:rPr>
-          <w:color w:val="0070C0"/>
-        </w:rPr>
-        <w:t>. Esta calibración ha resultado en una mejora de precisión para las medidas que están dentro del rango de la referencia:</w:t>
+        <w:t>Los cálculos de calibración se han realizado aplicando los factores GAIN, OFFSET y VREF_FACTOR extraídos de la tabla TLV del microcontrolador. Esta calibración ha resultado en una mejora de precisión para las medidas que están dentro del rango de la referencia:</w:t>
       </w:r>
     </w:p>
     <w:p>
@@ -1287,26 +1204,14 @@
         <w:rPr>
           <w:color w:val="0070C0"/>
         </w:rPr>
-        <w:t>V</w:t>
-      </w:r>
-      <w:r>
-        <w:rPr>
-          <w:color w:val="0070C0"/>
-        </w:rPr>
-        <w:t>in</w:t>
+        <w:t>Vin</w:t>
       </w:r>
       <w:proofErr w:type="spellEnd"/>
       <w:r>
         <w:rPr>
           <w:color w:val="0070C0"/>
         </w:rPr>
-        <w:t xml:space="preserve"> con </w:t>
-      </w:r>
-      <w:r>
-        <w:rPr>
-          <w:color w:val="0070C0"/>
-        </w:rPr>
-        <w:t xml:space="preserve">2,1754V con </w:t>
+        <w:t xml:space="preserve"> con 2,1754V con </w:t>
       </w:r>
       <w:proofErr w:type="spellStart"/>
       <w:r>
@@ -1320,13 +1225,7 @@
         <w:rPr>
           <w:color w:val="0070C0"/>
         </w:rPr>
-        <w:t>=2,5V,</w:t>
-      </w:r>
-      <w:r>
-        <w:rPr>
-          <w:color w:val="0070C0"/>
-        </w:rPr>
-        <w:t xml:space="preserve"> el error inicial de 5,92 </w:t>
+        <w:t xml:space="preserve">=2,5V, el error inicial de 5,92 </w:t>
       </w:r>
       <w:proofErr w:type="spellStart"/>
       <w:r>
@@ -1384,13 +1283,7 @@
         <w:rPr>
           <w:color w:val="0070C0"/>
         </w:rPr>
-        <w:t xml:space="preserve">En las situaciones de saturación, </w:t>
-      </w:r>
-      <w:r>
-        <w:rPr>
-          <w:color w:val="0070C0"/>
-        </w:rPr>
-        <w:t>la calibración no tiene efecto apreciable, ya que la información física se pierde al desbordar el rango del hardware.</w:t>
+        <w:t>En las situaciones de saturación, la calibración no tiene efecto apreciable, ya que la información física se pierde al desbordar el rango del hardware.</w:t>
       </w:r>
     </w:p>
     <w:p>
@@ -1403,25 +1296,50 @@
     </w:p>
     <w:p>
       <w:pPr>
-        <w:rPr>
-          <w:color w:val="0070C0"/>
-        </w:rPr>
-      </w:pPr>
-      <w:r>
-        <w:rPr>
-          <w:color w:val="0070C0"/>
-        </w:rPr>
-        <w:t xml:space="preserve">La fórmula utilizada ha sido </w:t>
-      </w:r>
-      <w:proofErr w:type="gramStart"/>
-      <w:r>
-        <w:rPr>
-          <w:color w:val="0070C0"/>
-        </w:rPr>
-        <w:t>ADC(</w:t>
+        <w:spacing w:before="0" w:after="0" w:line="240" w:lineRule="auto"/>
+        <w:jc w:val="left"/>
+        <w:rPr>
+          <w:color w:val="0070C0"/>
+        </w:rPr>
+      </w:pPr>
+      <w:r>
+        <w:rPr>
+          <w:color w:val="0070C0"/>
+        </w:rPr>
+        <w:t>Aun así, hay muy pocas muestras para poder estimar un error con fiabilidad debido a la variabilidad en las medidas que tenemos. Se debería tomar un número de muestras mayor (50,100) y realizar la media para que la medida sea más fiable y robusta a ruidos.</w:t>
+      </w:r>
+    </w:p>
+    <w:p>
+      <w:pPr>
+        <w:spacing w:before="0" w:after="0" w:line="240" w:lineRule="auto"/>
+        <w:jc w:val="left"/>
+        <w:rPr>
+          <w:color w:val="0070C0"/>
+        </w:rPr>
+      </w:pPr>
+    </w:p>
+    <w:p>
+      <w:pPr>
+        <w:pStyle w:val="Prrafodelista"/>
+        <w:rPr>
+          <w:color w:val="0070C0"/>
+        </w:rPr>
+      </w:pPr>
+    </w:p>
+    <w:p>
+      <w:pPr>
+        <w:rPr>
+          <w:color w:val="0070C0"/>
+        </w:rPr>
+      </w:pPr>
+      <w:r>
+        <w:rPr>
+          <w:color w:val="0070C0"/>
+        </w:rPr>
+        <w:lastRenderedPageBreak/>
+        <w:t>La fórmula utilizada ha sido ADC(</w:t>
       </w:r>
       <w:proofErr w:type="spellStart"/>
-      <w:proofErr w:type="gramEnd"/>
       <w:r>
         <w:rPr>
           <w:color w:val="0070C0"/>
@@ -1433,35 +1351,7 @@
         <w:rPr>
           <w:color w:val="0070C0"/>
         </w:rPr>
-        <w:t>)=((</w:t>
-      </w:r>
-      <w:proofErr w:type="gramStart"/>
-      <w:r>
-        <w:rPr>
-          <w:color w:val="0070C0"/>
-        </w:rPr>
-        <w:t>ADC(</w:t>
-      </w:r>
-      <w:proofErr w:type="gramEnd"/>
-      <w:r>
-        <w:rPr>
-          <w:color w:val="0070C0"/>
-        </w:rPr>
-        <w:t>raw) x CAL_ADCXXVREF_FACTOR / 2^15) x (CAL_ADC_GAIN_FACTOR / 2^15</w:t>
-      </w:r>
-      <w:proofErr w:type="gramStart"/>
-      <w:r>
-        <w:rPr>
-          <w:color w:val="0070C0"/>
-        </w:rPr>
-        <w:t>) )</w:t>
-      </w:r>
-      <w:proofErr w:type="gramEnd"/>
-      <w:r>
-        <w:rPr>
-          <w:color w:val="0070C0"/>
-        </w:rPr>
-        <w:t xml:space="preserve"> + CAL_ADC_OFFSET utilizando cada valor en base a la referencia de la medida.</w:t>
+        <w:t>)=((ADC(raw) x CAL_ADCXXVREF_FACTOR / 2^15) x (CAL_ADC_GAIN_FACTOR / 2^15) ) + CAL_ADC_OFFSET utilizando cada valor en base a la referencia de la medida.</w:t>
       </w:r>
     </w:p>
     <w:p>
@@ -1485,7 +1375,6 @@
         <w:rPr>
           <w:b/>
         </w:rPr>
-        <w:lastRenderedPageBreak/>
         <w:t>EC12b</w:t>
       </w:r>
       <w:r>
@@ -1556,31 +1445,7 @@
         <w:rPr>
           <w:color w:val="0070C0"/>
         </w:rPr>
-        <w:t>L</w:t>
-      </w:r>
-      <w:r>
-        <w:rPr>
-          <w:color w:val="0070C0"/>
-        </w:rPr>
-        <w:t>as 4 medidas de cada bloque muestran una variación mínima, lo que indica una buena estabilidad del sensor y del ADC</w:t>
-      </w:r>
-      <w:r>
-        <w:rPr>
-          <w:color w:val="0070C0"/>
-        </w:rPr>
-        <w:t>. A</w:t>
-      </w:r>
-      <w:r>
-        <w:rPr>
-          <w:color w:val="0070C0"/>
-        </w:rPr>
-        <w:t xml:space="preserve"> pesar de utilizar tres referencias distintas (1,5V, 2,0V y 2,5V) que arrojan valores digitales brutos muy diferentes, la temperatura final calculada es prácticamente idéntica en todos los bloques</w:t>
-      </w:r>
-      <w:r>
-        <w:rPr>
-          <w:color w:val="0070C0"/>
-        </w:rPr>
-        <w:t>.</w:t>
+        <w:t>Las 4 medidas de cada bloque muestran una variación mínima, lo que indica una buena estabilidad del sensor y del ADC. A pesar de utilizar tres referencias distintas (1,5V, 2,0V y 2,5V) que arrojan valores digitales brutos muy diferentes, la temperatura final calculada es prácticamente idéntica en todos los bloques.</w:t>
       </w:r>
     </w:p>
     <w:p>
@@ -1615,7 +1480,6 @@
         <w:t xml:space="preserve">Temperatura (calibrada en </w:t>
       </w:r>
       <w:proofErr w:type="spellStart"/>
-      <w:proofErr w:type="gramStart"/>
       <w:r>
         <w:rPr>
           <w:color w:val="0070C0"/>
@@ -1627,42 +1491,7 @@
         <w:rPr>
           <w:color w:val="0070C0"/>
         </w:rPr>
-        <w:t>)=( (ADC(</w:t>
-      </w:r>
-      <w:proofErr w:type="gramEnd"/>
-      <w:r>
-        <w:rPr>
-          <w:color w:val="0070C0"/>
-        </w:rPr>
-        <w:t>raw) - CAL_ADCXXVREF_T</w:t>
-      </w:r>
-      <w:proofErr w:type="gramStart"/>
-      <w:r>
-        <w:rPr>
-          <w:color w:val="0070C0"/>
-        </w:rPr>
-        <w:t>30 )</w:t>
-      </w:r>
-      <w:proofErr w:type="gramEnd"/>
-      <w:r>
-        <w:rPr>
-          <w:color w:val="0070C0"/>
-        </w:rPr>
-        <w:t xml:space="preserve"> x ((85-30) / (CAL_ADCXXVREF_T85 - CAL_ADCXXVREF_T30</w:t>
-      </w:r>
-      <w:proofErr w:type="gramStart"/>
-      <w:r>
-        <w:rPr>
-          <w:color w:val="0070C0"/>
-        </w:rPr>
-        <w:t>) )</w:t>
-      </w:r>
-      <w:proofErr w:type="gramEnd"/>
-      <w:r>
-        <w:rPr>
-          <w:color w:val="0070C0"/>
-        </w:rPr>
-        <w:t xml:space="preserve"> + 30</w:t>
+        <w:t>)=( (ADC(raw) - CAL_ADCXXVREF_T30 ) x ((85-30) / (CAL_ADCXXVREF_T85 - CAL_ADCXXVREF_T30) ) + 30</w:t>
       </w:r>
     </w:p>
     <w:p>
@@ -5212,6 +5041,7 @@
   <w:style w:type="character" w:default="1" w:styleId="Fuentedeprrafopredeter">
     <w:name w:val="Default Paragraph Font"/>
     <w:uiPriority w:val="1"/>
+    <w:semiHidden/>
     <w:unhideWhenUsed/>
   </w:style>
   <w:style w:type="table" w:default="1" w:styleId="Tablanormal">

</xml_diff>